<commit_message>
Updated manuscript with figure 5 supplements 1 and 2
</commit_message>
<xml_diff>
--- a/manuscript/submissions/elife/TranscriptomicSimilarity_elife_docx.docx
+++ b/manuscript/submissions/elife/TranscriptomicSimilarity_elife_docx.docx
@@ -2,7 +2,7 @@
 <file path=word/document.xml><?xml version="1.0" encoding="utf-8"?>
 <w:document xmlns:w="http://schemas.openxmlformats.org/wordprocessingml/2006/main" xmlns:m="http://schemas.openxmlformats.org/officeDocument/2006/math" xmlns:r="http://schemas.openxmlformats.org/officeDocument/2006/relationships" xmlns:o="urn:schemas-microsoft-com:office:office" xmlns:v="urn:schemas-microsoft-com:vml" xmlns:w10="urn:schemas-microsoft-com:office:word" xmlns:a="http://schemas.openxmlformats.org/drawingml/2006/main" xmlns:pic="http://schemas.openxmlformats.org/drawingml/2006/picture" xmlns:wp="http://schemas.openxmlformats.org/drawingml/2006/wordprocessingDrawing">
   <w:body>
-    <w:bookmarkStart w:id="195" w:name="X8ed34ca32abc5fb4485485ab463d6a4e41edd35"/>
+    <w:bookmarkStart w:id="201" w:name="X8ed34ca32abc5fb4485485ab463d6a4e41edd35"/>
     <w:p>
       <w:pPr>
         <w:pStyle w:val="Heading1"/>
@@ -4281,7 +4281,7 @@
       <w:r>
         <w:drawing>
           <wp:inline>
-            <wp:extent cx="5943600" cy="4575333"/>
+            <wp:extent cx="5943600" cy="4513421"/>
             <wp:effectExtent b="0" l="0" r="0" t="0"/>
             <wp:docPr descr="Figure 5. Similarity of mouse-human isocortical regions. (A) Maximal correlation distributions of mouse isocortical regions. Points and error bars represent mean and 95% confidence interval over latent space samples. Linear regression using average maximal correlation values: \beta = -0.042, 95% CI [-0.087, 0.003], t(17) = -1.854, p = 0.0812. (B) Distributions of average maximal correlation for sensorimotor and supramodal isocortical areas in each gene expression latent space. Grey lines correspond to individual latent spaces. Linear mixed-effects regression: \beta = -0.042, 95% CI [-0.044, -0.040], t(499) = -49.9, p &lt; 2 \cdot 10^{-16}. (C) Hierarchical clustering of mouse and human isocortical regions based on average latent space correlation values. Mouse regions are annotated as sensorimotor or supramodal. Four clusters were chosen for visualization using the elbow method. (D) Within-cluster sum of squared distances for different numbers of mouse and human isocortical clusters in the average latent space and initial homologous gene space. Source data 1. Related to Figure 5A and B. Source data 2. Related to Figure 5C. Source data 3. Related to Figure 5D." title="" id="41" name="Picture"/>
             <a:graphic>
@@ -4302,7 +4302,7 @@
                   <pic:spPr bwMode="auto">
                     <a:xfrm>
                       <a:off x="0" y="0"/>
-                      <a:ext cx="5943600" cy="4575333"/>
+                      <a:ext cx="5943600" cy="4513421"/>
                     </a:xfrm>
                     <a:prstGeom prst="rect">
                       <a:avLst/>
@@ -4930,7 +4930,7 @@
         <w:t xml:space="preserve">(Kaas, 2011b; Rudebeck and Izquierdo, 2022)</w:t>
       </w:r>
       <w:r>
-        <w:t xml:space="preserve">, the similarity in transcriptomic signature mean that translations between the species is valid in many contexts. The supervised learning approach also provides interesting avenues for future research. For instance, rather than classifying all regions in the brain at once, separate models could be trained to classify regions belonging to different sub-trees in the neuroanatomical hierarchy. This type of approach requires more exploration however, such as where to split the hierarchy, how to optimize the classifiers for each sub-tree, and how to stitch all this information back together at the end in order to make comparisons between different sub-trees.</w:t>
+        <w:t xml:space="preserve">, the similarity in transcriptomic signature mean that translations between the species is valid in many contexts. The supervised learning approach also provides interesting avenues for future research. For instance, rather than classifying all regions in the brain at once, separate models could be trained to classify regions belonging to different sub-trees in the neuroanatomical hierarchy (see Figure 5–supplement 1 and Figure 5–supplement 2). This type of approach requires more exploration however, such as where to split the hierarchy, how to optimize the classifiers for each sub-tree, and how to stitch all this information back together at the end in order to make comparisons between different sub-trees.</w:t>
       </w:r>
     </w:p>
     <w:p>
@@ -9842,7 +9842,7 @@
     <w:bookmarkEnd w:id="186"/>
     <w:bookmarkEnd w:id="187"/>
     <w:bookmarkEnd w:id="188"/>
-    <w:bookmarkStart w:id="192" w:name="figure-supplements"/>
+    <w:bookmarkStart w:id="198" w:name="figure-supplements"/>
     <w:p>
       <w:pPr>
         <w:pStyle w:val="Heading2"/>
@@ -9906,8 +9906,118 @@
         <w:t xml:space="preserve">Figure 2-figure supplement 1. Multi-layer perceptron feature importance for the classification of the caudoputamen (A), the primary motor area (B), and the infralimbic area (C). Top row: Rank-ordered distributions of feature importance for the three example regions, averaged over 200 training runs. While the perceptron relies on information from all input genes, a reduced subset of genes is often more informative for the classification of a given label. Bottom row: Coronal slice series displaying the normalized expression patterns for the two genes most informative in the classification of example regions. The spatial expression patterns can be specific to the region of interest, but this is not necessarily the case.</w:t>
       </w:r>
     </w:p>
-    <w:bookmarkEnd w:id="192"/>
-    <w:bookmarkStart w:id="193" w:name="source-data-files"/>
+    <w:p>
+      <w:pPr>
+        <w:pStyle w:val="CaptionedFigure"/>
+      </w:pPr>
+      <w:r>
+        <w:drawing>
+          <wp:inline>
+            <wp:extent cx="4620126" cy="4620126"/>
+            <wp:effectExtent b="0" l="0" r="0" t="0"/>
+            <wp:docPr descr="Figure 5-figure supplement 1. Comparison between the ranks of canonical human matches for mouse cortical seed regions in various gene expression spaces. Points and error bars represent mean and 95% confidence interval. Intervals are truncated at a minimal rank of 1. The original latent spaces are the latent spaces obtained from classifying all 67 mouse brain regions. The cortex latent spaces are the latent spaces obtained from classifying 19 mouse cortical regions only." title="" id="193" name="Picture"/>
+            <a:graphic>
+              <a:graphicData uri="http://schemas.openxmlformats.org/drawingml/2006/picture">
+                <pic:pic>
+                  <pic:nvPicPr>
+                    <pic:cNvPr descr="TranscriptomicSimilarity_elife_docx_files/figure-docx/results3-fig5-supp1-print-1.png" id="194" name="Picture"/>
+                    <pic:cNvPicPr>
+                      <a:picLocks noChangeArrowheads="1" noChangeAspect="1"/>
+                    </pic:cNvPicPr>
+                  </pic:nvPicPr>
+                  <pic:blipFill>
+                    <a:blip r:embed="rId192"/>
+                    <a:stretch>
+                      <a:fillRect/>
+                    </a:stretch>
+                  </pic:blipFill>
+                  <pic:spPr bwMode="auto">
+                    <a:xfrm>
+                      <a:off x="0" y="0"/>
+                      <a:ext cx="4620126" cy="4620126"/>
+                    </a:xfrm>
+                    <a:prstGeom prst="rect">
+                      <a:avLst/>
+                    </a:prstGeom>
+                    <a:noFill/>
+                    <a:ln w="9525">
+                      <a:noFill/>
+                      <a:headEnd/>
+                      <a:tailEnd/>
+                    </a:ln>
+                  </pic:spPr>
+                </pic:pic>
+              </a:graphicData>
+            </a:graphic>
+          </wp:inline>
+        </w:drawing>
+      </w:r>
+    </w:p>
+    <w:p>
+      <w:pPr>
+        <w:pStyle w:val="ImageCaption"/>
+      </w:pPr>
+      <w:r>
+        <w:t xml:space="preserve">Figure 5-figure supplement 1. Comparison between the ranks of canonical human matches for mouse cortical seed regions in various gene expression spaces. Points and error bars represent mean and 95% confidence interval. Intervals are truncated at a minimal rank of 1. The original latent spaces are the latent spaces obtained from classifying all 67 mouse brain regions. The cortex latent spaces are the latent spaces obtained from classifying 19 mouse cortical regions only.</w:t>
+      </w:r>
+    </w:p>
+    <w:p>
+      <w:pPr>
+        <w:pStyle w:val="CaptionedFigure"/>
+      </w:pPr>
+      <w:r>
+        <w:drawing>
+          <wp:inline>
+            <wp:extent cx="5943600" cy="4513421"/>
+            <wp:effectExtent b="0" l="0" r="0" t="0"/>
+            <wp:docPr descr="Figure 5-figure supplement 2. Similarity of mouse-human isocortical regions in latent spaces obtained using only cortical labels. (A) Maximal correlation distributions of mouse isocortical regions. Points and error bars represent mean and 95% confidence interval over latent space samples. (B) Distributions of average maximal correlation for sensorimotor and supramodal isocortical areas in each cortical latent space. Grey lines correspond to individual latent spaces. (C) Hierarchical clustering of mouse and human isocortical regions based on average latent space correlation values. Mouse regions are annotated as sensorimotor or supramodal. (D) Within-cluster sum of squared distances for different numbers of mouse and human isocortical clusters in the average cortical latent space and initial homologous gene space." title="" id="196" name="Picture"/>
+            <a:graphic>
+              <a:graphicData uri="http://schemas.openxmlformats.org/drawingml/2006/picture">
+                <pic:pic>
+                  <pic:nvPicPr>
+                    <pic:cNvPr descr="TranscriptomicSimilarity_elife_docx_files/figure-docx/results3-fig5-supp2-print-1.png" id="197" name="Picture"/>
+                    <pic:cNvPicPr>
+                      <a:picLocks noChangeArrowheads="1" noChangeAspect="1"/>
+                    </pic:cNvPicPr>
+                  </pic:nvPicPr>
+                  <pic:blipFill>
+                    <a:blip r:embed="rId195"/>
+                    <a:stretch>
+                      <a:fillRect/>
+                    </a:stretch>
+                  </pic:blipFill>
+                  <pic:spPr bwMode="auto">
+                    <a:xfrm>
+                      <a:off x="0" y="0"/>
+                      <a:ext cx="5943600" cy="4513421"/>
+                    </a:xfrm>
+                    <a:prstGeom prst="rect">
+                      <a:avLst/>
+                    </a:prstGeom>
+                    <a:noFill/>
+                    <a:ln w="9525">
+                      <a:noFill/>
+                      <a:headEnd/>
+                      <a:tailEnd/>
+                    </a:ln>
+                  </pic:spPr>
+                </pic:pic>
+              </a:graphicData>
+            </a:graphic>
+          </wp:inline>
+        </w:drawing>
+      </w:r>
+    </w:p>
+    <w:p>
+      <w:pPr>
+        <w:pStyle w:val="ImageCaption"/>
+      </w:pPr>
+      <w:r>
+        <w:t xml:space="preserve">Figure 5-figure supplement 2. Similarity of mouse-human isocortical regions in latent spaces obtained using only cortical labels. (A) Maximal correlation distributions of mouse isocortical regions. Points and error bars represent mean and 95% confidence interval over latent space samples. (B) Distributions of average maximal correlation for sensorimotor and supramodal isocortical areas in each cortical latent space. Grey lines correspond to individual latent spaces. (C) Hierarchical clustering of mouse and human isocortical regions based on average latent space correlation values. Mouse regions are annotated as sensorimotor or supramodal. (D) Within-cluster sum of squared distances for different numbers of mouse and human isocortical clusters in the average cortical latent space and initial homologous gene space.</w:t>
+      </w:r>
+    </w:p>
+    <w:bookmarkEnd w:id="198"/>
+    <w:bookmarkStart w:id="199" w:name="source-data-files"/>
     <w:p>
       <w:pPr>
         <w:pStyle w:val="Heading2"/>
@@ -10120,8 +10230,8 @@
         <w:t xml:space="preserve">Figure 6 - Source data 5: Maximal correlations of mouse striatal voxels in all latent spaces (3 of 3).</w:t>
       </w:r>
     </w:p>
-    <w:bookmarkEnd w:id="193"/>
-    <w:bookmarkStart w:id="194" w:name="supplementary-files"/>
+    <w:bookmarkEnd w:id="199"/>
+    <w:bookmarkStart w:id="200" w:name="supplementary-files"/>
     <w:p>
       <w:pPr>
         <w:pStyle w:val="Heading2"/>
@@ -10142,8 +10252,8 @@
         <w:t xml:space="preserve">Supplementary file 1: Biological modules enriched in the homologous gene set.</w:t>
       </w:r>
     </w:p>
-    <w:bookmarkEnd w:id="194"/>
-    <w:bookmarkEnd w:id="195"/>
+    <w:bookmarkEnd w:id="200"/>
+    <w:bookmarkEnd w:id="201"/>
     <w:sectPr>
       <w:pgSz w:h="15840" w:w="12240"/>
       <w:pgMar w:bottom="1440" w:footer="720" w:gutter="0" w:header="720" w:left="1440" w:right="1440" w:top="1440"/>

</xml_diff>